<commit_message>
Change name and surname
</commit_message>
<xml_diff>
--- a/Резюме_Кривобок_130121.docx
+++ b/Резюме_Кривобок_130121.docx
@@ -89,31 +89,22 @@
                 <w:bCs/>
                 <w:sz w:val="24"/>
                 <w:szCs w:val="24"/>
-                <w:lang w:eastAsia="ru-RU"/>
-              </w:rPr>
-            </w:pPr>
-            <w:r>
-              <w:rPr>
-                <w:rFonts w:ascii="Times New Roman" w:eastAsia="Times New Roman" w:hAnsi="Times New Roman" w:cs="Times New Roman"/>
-                <w:b/>
-                <w:bCs/>
-                <w:sz w:val="24"/>
-                <w:szCs w:val="24"/>
-                <w:lang w:eastAsia="ru-RU"/>
-              </w:rPr>
-              <w:t xml:space="preserve">Кривобок </w:t>
-            </w:r>
-            <w:r>
-              <w:rPr>
-                <w:rFonts w:ascii="Times New Roman" w:eastAsia="Times New Roman" w:hAnsi="Times New Roman" w:cs="Times New Roman"/>
-                <w:b/>
-                <w:bCs/>
-                <w:sz w:val="24"/>
-                <w:szCs w:val="24"/>
-                <w:lang w:val="uk-UA" w:eastAsia="ru-RU"/>
-              </w:rPr>
-              <w:t>Михайло Олександрович</w:t>
-            </w:r>
+                <w:lang w:val="ru-RU" w:eastAsia="ru-RU"/>
+              </w:rPr>
+            </w:pPr>
+            <w:r>
+              <w:rPr>
+                <w:rFonts w:ascii="Times New Roman" w:eastAsia="Times New Roman" w:hAnsi="Times New Roman" w:cs="Times New Roman"/>
+                <w:b/>
+                <w:bCs/>
+                <w:sz w:val="24"/>
+                <w:szCs w:val="24"/>
+                <w:lang w:val="en-US" w:eastAsia="ru-RU"/>
+              </w:rPr>
+              <w:t>Mike Krivobok</w:t>
+            </w:r>
+            <w:bookmarkStart w:id="0" w:name="_GoBack"/>
+            <w:bookmarkEnd w:id="0"/>
           </w:p>
           <w:p>
             <w:pPr>
@@ -3293,8 +3284,6 @@
               </w:rPr>
               <w:t>).</w:t>
             </w:r>
-            <w:bookmarkStart w:id="0" w:name="_GoBack"/>
-            <w:bookmarkEnd w:id="0"/>
           </w:p>
           <w:p>
             <w:pPr>

</xml_diff>

<commit_message>
Change title about me
</commit_message>
<xml_diff>
--- a/Резюме_Кривобок_130121.docx
+++ b/Резюме_Кривобок_130121.docx
@@ -101,205 +101,185 @@
                 <w:szCs w:val="24"/>
                 <w:lang w:val="en-US" w:eastAsia="ru-RU"/>
               </w:rPr>
-              <w:t>Mike Krivobok</w:t>
+              <w:t>Mike</w:t>
+            </w:r>
+            <w:r>
+              <w:rPr>
+                <w:rFonts w:ascii="Times New Roman" w:eastAsia="Times New Roman" w:hAnsi="Times New Roman" w:cs="Times New Roman"/>
+                <w:b/>
+                <w:bCs/>
+                <w:sz w:val="24"/>
+                <w:szCs w:val="24"/>
+                <w:lang w:val="ru-RU" w:eastAsia="ru-RU"/>
+              </w:rPr>
+              <w:t xml:space="preserve"> </w:t>
+            </w:r>
+            <w:proofErr w:type="spellStart"/>
+            <w:r>
+              <w:rPr>
+                <w:rFonts w:ascii="Times New Roman" w:eastAsia="Times New Roman" w:hAnsi="Times New Roman" w:cs="Times New Roman"/>
+                <w:b/>
+                <w:bCs/>
+                <w:sz w:val="24"/>
+                <w:szCs w:val="24"/>
+                <w:lang w:val="en-US" w:eastAsia="ru-RU"/>
+              </w:rPr>
+              <w:t>Krivobok</w:t>
+            </w:r>
+            <w:proofErr w:type="spellEnd"/>
+          </w:p>
+          <w:p>
+            <w:pPr>
+              <w:spacing w:line="270" w:lineRule="atLeast"/>
+              <w:rPr>
+                <w:rFonts w:ascii="Times New Roman" w:eastAsia="Times New Roman" w:hAnsi="Times New Roman" w:cs="Times New Roman"/>
+                <w:sz w:val="24"/>
+                <w:szCs w:val="24"/>
+                <w:lang w:eastAsia="ru-RU"/>
+              </w:rPr>
+            </w:pPr>
+            <w:r>
+              <w:rPr>
+                <w:rFonts w:ascii="Times New Roman" w:eastAsia="Times New Roman" w:hAnsi="Times New Roman" w:cs="Times New Roman"/>
+                <w:sz w:val="24"/>
+                <w:szCs w:val="24"/>
+                <w:lang w:eastAsia="ru-RU"/>
+              </w:rPr>
+              <w:t xml:space="preserve">14 </w:t>
+            </w:r>
+            <w:r>
+              <w:rPr>
+                <w:rFonts w:ascii="Times New Roman" w:eastAsia="Times New Roman" w:hAnsi="Times New Roman" w:cs="Times New Roman"/>
+                <w:sz w:val="24"/>
+                <w:szCs w:val="24"/>
+                <w:lang w:val="en-US" w:eastAsia="ru-RU"/>
+              </w:rPr>
+              <w:t>august</w:t>
+            </w:r>
+            <w:r>
+              <w:rPr>
+                <w:rFonts w:ascii="Times New Roman" w:eastAsia="Times New Roman" w:hAnsi="Times New Roman" w:cs="Times New Roman"/>
+                <w:sz w:val="24"/>
+                <w:szCs w:val="24"/>
+                <w:lang w:val="en-US" w:eastAsia="ru-RU"/>
+              </w:rPr>
+              <w:t xml:space="preserve"> </w:t>
+            </w:r>
+            <w:r>
+              <w:rPr>
+                <w:rFonts w:ascii="Times New Roman" w:eastAsia="Times New Roman" w:hAnsi="Times New Roman" w:cs="Times New Roman"/>
+                <w:sz w:val="24"/>
+                <w:szCs w:val="24"/>
+                <w:lang w:eastAsia="ru-RU"/>
+              </w:rPr>
+              <w:t xml:space="preserve">1978 (42 </w:t>
+            </w:r>
+            <w:r>
+              <w:rPr>
+                <w:rFonts w:ascii="Times New Roman" w:eastAsia="Times New Roman" w:hAnsi="Times New Roman" w:cs="Times New Roman"/>
+                <w:sz w:val="24"/>
+                <w:szCs w:val="24"/>
+                <w:lang w:val="en-US" w:eastAsia="ru-RU"/>
+              </w:rPr>
+              <w:t>years</w:t>
+            </w:r>
+            <w:r>
+              <w:rPr>
+                <w:rFonts w:ascii="Times New Roman" w:eastAsia="Times New Roman" w:hAnsi="Times New Roman" w:cs="Times New Roman"/>
+                <w:sz w:val="24"/>
+                <w:szCs w:val="24"/>
+                <w:lang w:eastAsia="ru-RU"/>
+              </w:rPr>
+              <w:t>)</w:t>
+            </w:r>
+            <w:r>
+              <w:rPr>
+                <w:rFonts w:ascii="Times New Roman" w:eastAsia="Times New Roman" w:hAnsi="Times New Roman" w:cs="Times New Roman"/>
+                <w:sz w:val="24"/>
+                <w:szCs w:val="24"/>
+                <w:lang w:eastAsia="ru-RU"/>
+              </w:rPr>
+              <w:br w:type="textWrapping" w:clear="all"/>
+            </w:r>
+            <w:proofErr w:type="spellStart"/>
+            <w:r>
+              <w:rPr>
+                <w:rFonts w:ascii="Times New Roman" w:eastAsia="Times New Roman" w:hAnsi="Times New Roman" w:cs="Times New Roman"/>
+                <w:sz w:val="24"/>
+                <w:szCs w:val="24"/>
+                <w:lang w:val="en-US" w:eastAsia="ru-RU"/>
+              </w:rPr>
+              <w:t>Kyev</w:t>
+            </w:r>
+            <w:proofErr w:type="spellEnd"/>
+            <w:r>
+              <w:rPr>
+                <w:rFonts w:ascii="Times New Roman" w:eastAsia="Times New Roman" w:hAnsi="Times New Roman" w:cs="Times New Roman"/>
+                <w:sz w:val="24"/>
+                <w:szCs w:val="24"/>
+                <w:lang w:eastAsia="ru-RU"/>
+              </w:rPr>
+              <w:br w:type="textWrapping" w:clear="all"/>
+            </w:r>
+            <w:r>
+              <w:rPr>
+                <w:rFonts w:ascii="Times New Roman" w:eastAsia="Times New Roman" w:hAnsi="Times New Roman" w:cs="Times New Roman"/>
+                <w:sz w:val="24"/>
+                <w:szCs w:val="24"/>
+                <w:lang w:val="en-US" w:eastAsia="ru-RU"/>
+              </w:rPr>
+              <w:t>Phone number</w:t>
+            </w:r>
+            <w:r>
+              <w:rPr>
+                <w:rFonts w:ascii="Times New Roman" w:eastAsia="Times New Roman" w:hAnsi="Times New Roman" w:cs="Times New Roman"/>
+                <w:sz w:val="24"/>
+                <w:szCs w:val="24"/>
+                <w:lang w:eastAsia="ru-RU"/>
+              </w:rPr>
+              <w:t>:050 3228313</w:t>
+            </w:r>
+            <w:r>
+              <w:rPr>
+                <w:rFonts w:ascii="Times New Roman" w:eastAsia="Times New Roman" w:hAnsi="Times New Roman" w:cs="Times New Roman"/>
+                <w:sz w:val="24"/>
+                <w:szCs w:val="24"/>
+                <w:lang w:eastAsia="ru-RU"/>
+              </w:rPr>
+              <w:br w:type="textWrapping" w:clear="all"/>
+              <w:t>E-</w:t>
+            </w:r>
+            <w:proofErr w:type="spellStart"/>
+            <w:r>
+              <w:rPr>
+                <w:rFonts w:ascii="Times New Roman" w:eastAsia="Times New Roman" w:hAnsi="Times New Roman" w:cs="Times New Roman"/>
+                <w:sz w:val="24"/>
+                <w:szCs w:val="24"/>
+                <w:lang w:eastAsia="ru-RU"/>
+              </w:rPr>
+              <w:t>mail</w:t>
+            </w:r>
+            <w:proofErr w:type="spellEnd"/>
+            <w:r>
+              <w:rPr>
+                <w:rFonts w:ascii="Times New Roman" w:eastAsia="Times New Roman" w:hAnsi="Times New Roman" w:cs="Times New Roman"/>
+                <w:sz w:val="24"/>
+                <w:szCs w:val="24"/>
+                <w:lang w:eastAsia="ru-RU"/>
+              </w:rPr>
+              <w:t>:</w:t>
+            </w:r>
+            <w:r>
+              <w:rPr>
+                <w:rFonts w:ascii="Times New Roman" w:eastAsia="Times New Roman" w:hAnsi="Times New Roman" w:cs="Times New Roman"/>
+                <w:sz w:val="24"/>
+                <w:szCs w:val="24"/>
+                <w:lang w:val="en-US" w:eastAsia="ru-RU"/>
+              </w:rPr>
+              <w:t>mik</w:t>
             </w:r>
             <w:bookmarkStart w:id="0" w:name="_GoBack"/>
             <w:bookmarkEnd w:id="0"/>
-          </w:p>
-          <w:p>
-            <w:pPr>
-              <w:spacing w:line="270" w:lineRule="atLeast"/>
-              <w:rPr>
-                <w:rFonts w:ascii="Times New Roman" w:eastAsia="Times New Roman" w:hAnsi="Times New Roman" w:cs="Times New Roman"/>
-                <w:sz w:val="24"/>
-                <w:szCs w:val="24"/>
-                <w:lang w:eastAsia="ru-RU"/>
-              </w:rPr>
-            </w:pPr>
-            <w:r>
-              <w:rPr>
-                <w:rFonts w:ascii="Times New Roman" w:eastAsia="Times New Roman" w:hAnsi="Times New Roman" w:cs="Times New Roman"/>
-                <w:sz w:val="24"/>
-                <w:szCs w:val="24"/>
-                <w:lang w:eastAsia="ru-RU"/>
-              </w:rPr>
-              <w:t xml:space="preserve">Дата </w:t>
-            </w:r>
-            <w:r>
-              <w:rPr>
-                <w:rFonts w:ascii="Times New Roman" w:eastAsia="Times New Roman" w:hAnsi="Times New Roman" w:cs="Times New Roman"/>
-                <w:sz w:val="24"/>
-                <w:szCs w:val="24"/>
-                <w:lang w:val="uk-UA" w:eastAsia="ru-RU"/>
-              </w:rPr>
-              <w:t>народження</w:t>
-            </w:r>
-            <w:r>
-              <w:rPr>
-                <w:rFonts w:ascii="Times New Roman" w:eastAsia="Times New Roman" w:hAnsi="Times New Roman" w:cs="Times New Roman"/>
-                <w:sz w:val="24"/>
-                <w:szCs w:val="24"/>
-                <w:lang w:eastAsia="ru-RU"/>
-              </w:rPr>
-              <w:t xml:space="preserve">:14 </w:t>
-            </w:r>
-            <w:r>
-              <w:rPr>
-                <w:rFonts w:ascii="Times New Roman" w:eastAsia="Times New Roman" w:hAnsi="Times New Roman" w:cs="Times New Roman"/>
-                <w:sz w:val="24"/>
-                <w:szCs w:val="24"/>
-                <w:lang w:val="uk-UA" w:eastAsia="ru-RU"/>
-              </w:rPr>
-              <w:t xml:space="preserve">серпня </w:t>
-            </w:r>
-            <w:r>
-              <w:rPr>
-                <w:rFonts w:ascii="Times New Roman" w:eastAsia="Times New Roman" w:hAnsi="Times New Roman" w:cs="Times New Roman"/>
-                <w:sz w:val="24"/>
-                <w:szCs w:val="24"/>
-                <w:lang w:eastAsia="ru-RU"/>
-              </w:rPr>
-              <w:t xml:space="preserve">1978 (42 </w:t>
-            </w:r>
-            <w:r>
-              <w:rPr>
-                <w:rFonts w:ascii="Times New Roman" w:eastAsia="Times New Roman" w:hAnsi="Times New Roman" w:cs="Times New Roman"/>
-                <w:sz w:val="24"/>
-                <w:szCs w:val="24"/>
-                <w:lang w:val="uk-UA" w:eastAsia="ru-RU"/>
-              </w:rPr>
-              <w:t>роки</w:t>
-            </w:r>
-            <w:r>
-              <w:rPr>
-                <w:rFonts w:ascii="Times New Roman" w:eastAsia="Times New Roman" w:hAnsi="Times New Roman" w:cs="Times New Roman"/>
-                <w:sz w:val="24"/>
-                <w:szCs w:val="24"/>
-                <w:lang w:eastAsia="ru-RU"/>
-              </w:rPr>
-              <w:t>)</w:t>
-            </w:r>
-            <w:r>
-              <w:rPr>
-                <w:rFonts w:ascii="Times New Roman" w:eastAsia="Times New Roman" w:hAnsi="Times New Roman" w:cs="Times New Roman"/>
-                <w:sz w:val="24"/>
-                <w:szCs w:val="24"/>
-                <w:lang w:eastAsia="ru-RU"/>
-              </w:rPr>
-              <w:br w:type="textWrapping" w:clear="all"/>
-            </w:r>
-            <w:r>
-              <w:rPr>
-                <w:rFonts w:ascii="Times New Roman" w:eastAsia="Times New Roman" w:hAnsi="Times New Roman" w:cs="Times New Roman"/>
-                <w:sz w:val="24"/>
-                <w:szCs w:val="24"/>
-                <w:lang w:val="uk-UA" w:eastAsia="ru-RU"/>
-              </w:rPr>
-              <w:t>Місто проживання</w:t>
-            </w:r>
-            <w:r>
-              <w:rPr>
-                <w:rFonts w:ascii="Times New Roman" w:eastAsia="Times New Roman" w:hAnsi="Times New Roman" w:cs="Times New Roman"/>
-                <w:sz w:val="24"/>
-                <w:szCs w:val="24"/>
-                <w:lang w:eastAsia="ru-RU"/>
-              </w:rPr>
-              <w:t>:</w:t>
-            </w:r>
-            <w:r>
-              <w:rPr>
-                <w:rFonts w:ascii="Times New Roman" w:eastAsia="Times New Roman" w:hAnsi="Times New Roman" w:cs="Times New Roman"/>
-                <w:sz w:val="24"/>
-                <w:szCs w:val="24"/>
-                <w:lang w:val="uk-UA" w:eastAsia="ru-RU"/>
-              </w:rPr>
-              <w:t xml:space="preserve"> </w:t>
-            </w:r>
-            <w:r>
-              <w:rPr>
-                <w:rFonts w:ascii="Times New Roman" w:eastAsia="Times New Roman" w:hAnsi="Times New Roman" w:cs="Times New Roman"/>
-                <w:sz w:val="24"/>
-                <w:szCs w:val="24"/>
-                <w:lang w:eastAsia="ru-RU"/>
-              </w:rPr>
-              <w:t>Ки</w:t>
-            </w:r>
-            <w:r>
-              <w:rPr>
-                <w:rFonts w:ascii="Times New Roman" w:eastAsia="Times New Roman" w:hAnsi="Times New Roman" w:cs="Times New Roman"/>
-                <w:sz w:val="24"/>
-                <w:szCs w:val="24"/>
-                <w:lang w:val="uk-UA" w:eastAsia="ru-RU"/>
-              </w:rPr>
-              <w:t>ї</w:t>
-            </w:r>
-            <w:r>
-              <w:rPr>
-                <w:rFonts w:ascii="Times New Roman" w:eastAsia="Times New Roman" w:hAnsi="Times New Roman" w:cs="Times New Roman"/>
-                <w:sz w:val="24"/>
-                <w:szCs w:val="24"/>
-                <w:lang w:eastAsia="ru-RU"/>
-              </w:rPr>
-              <w:t>в</w:t>
-            </w:r>
-            <w:r>
-              <w:rPr>
-                <w:rFonts w:ascii="Times New Roman" w:eastAsia="Times New Roman" w:hAnsi="Times New Roman" w:cs="Times New Roman"/>
-                <w:sz w:val="24"/>
-                <w:szCs w:val="24"/>
-                <w:lang w:eastAsia="ru-RU"/>
-              </w:rPr>
-              <w:br w:type="textWrapping" w:clear="all"/>
-              <w:t>Телефон(</w:t>
-            </w:r>
-            <w:r>
-              <w:rPr>
-                <w:rFonts w:ascii="Times New Roman" w:eastAsia="Times New Roman" w:hAnsi="Times New Roman" w:cs="Times New Roman"/>
-                <w:sz w:val="24"/>
-                <w:szCs w:val="24"/>
-                <w:lang w:val="uk-UA" w:eastAsia="ru-RU"/>
-              </w:rPr>
-              <w:t>и</w:t>
-            </w:r>
-            <w:r>
-              <w:rPr>
-                <w:rFonts w:ascii="Times New Roman" w:eastAsia="Times New Roman" w:hAnsi="Times New Roman" w:cs="Times New Roman"/>
-                <w:sz w:val="24"/>
-                <w:szCs w:val="24"/>
-                <w:lang w:eastAsia="ru-RU"/>
-              </w:rPr>
-              <w:t>):050 3228313</w:t>
-            </w:r>
-            <w:r>
-              <w:rPr>
-                <w:rFonts w:ascii="Times New Roman" w:eastAsia="Times New Roman" w:hAnsi="Times New Roman" w:cs="Times New Roman"/>
-                <w:sz w:val="24"/>
-                <w:szCs w:val="24"/>
-                <w:lang w:eastAsia="ru-RU"/>
-              </w:rPr>
-              <w:br w:type="textWrapping" w:clear="all"/>
-              <w:t>E-</w:t>
-            </w:r>
-            <w:proofErr w:type="spellStart"/>
-            <w:r>
-              <w:rPr>
-                <w:rFonts w:ascii="Times New Roman" w:eastAsia="Times New Roman" w:hAnsi="Times New Roman" w:cs="Times New Roman"/>
-                <w:sz w:val="24"/>
-                <w:szCs w:val="24"/>
-                <w:lang w:eastAsia="ru-RU"/>
-              </w:rPr>
-              <w:t>mail</w:t>
-            </w:r>
-            <w:proofErr w:type="spellEnd"/>
-            <w:r>
-              <w:rPr>
-                <w:rFonts w:ascii="Times New Roman" w:eastAsia="Times New Roman" w:hAnsi="Times New Roman" w:cs="Times New Roman"/>
-                <w:sz w:val="24"/>
-                <w:szCs w:val="24"/>
-                <w:lang w:eastAsia="ru-RU"/>
-              </w:rPr>
-              <w:t>:</w:t>
-            </w:r>
             <w:r>
               <w:rPr>
                 <w:rFonts w:ascii="Times New Roman" w:eastAsia="Times New Roman" w:hAnsi="Times New Roman" w:cs="Times New Roman"/>
@@ -307,7 +287,7 @@
                 <w:szCs w:val="24"/>
                 <w:lang w:val="en-US" w:eastAsia="ru-RU"/>
               </w:rPr>
-              <w:t>mike</w:t>
+              <w:t>e</w:t>
             </w:r>
             <w:r>
               <w:rPr>

</xml_diff>